<commit_message>
member 1: falta 1 pattern, que tenho duvida, estou só à espera que o stor responda ao mail que enviei
</commit_message>
<xml_diff>
--- a/scrum/Phase1/Sprint1/team_number_1/patterns_element1.docx
+++ b/scrum/Phase1/Sprint1/team_number_1/patterns_element1.docx
@@ -13,7 +13,13 @@
       </w:r>
       <w:proofErr w:type="spellEnd"/>
     </w:p>
-    <w:p/>
+    <w:p>
+      <w:pPr>
+        <w:rPr>
+          <w:u w:val="single"/>
+        </w:rPr>
+      </w:pPr>
+    </w:p>
     <w:p>
       <w:pPr>
         <w:pStyle w:val="Ttulo2"/>
@@ -202,23 +208,7 @@
           <w:color w:val="444444"/>
           <w:shd w:val="clear" w:color="auto" w:fill="FFFFFF"/>
         </w:rPr>
-        <w:t xml:space="preserve"> o esqueleto de um algoritmo na </w:t>
-      </w:r>
-      <w:r>
-        <w:rPr>
-          <w:rFonts w:cstheme="minorHAnsi"/>
-          <w:color w:val="444444"/>
-          <w:shd w:val="clear" w:color="auto" w:fill="FFFFFF"/>
-        </w:rPr>
-        <w:t>superclasse,</w:t>
-      </w:r>
-      <w:r>
-        <w:rPr>
-          <w:rFonts w:cstheme="minorHAnsi"/>
-          <w:color w:val="444444"/>
-          <w:shd w:val="clear" w:color="auto" w:fill="FFFFFF"/>
-        </w:rPr>
-        <w:t xml:space="preserve"> mas deixa as subclasses sobrescreverem etapas específicas do algoritmo sem modificar sua estrutura</w:t>
+        <w:t xml:space="preserve"> o esqueleto de um algoritmo na superclasse, mas deixa as subclasses sobrescreverem etapas específicas do algoritmo sem modificar sua estrutura</w:t>
       </w:r>
       <w:r>
         <w:rPr>
@@ -296,8 +286,57 @@
     </w:p>
     <w:p>
       <w:pPr>
-        <w:jc w:val="both"/>
+        <w:jc w:val="center"/>
       </w:pPr>
+      <w:r>
+        <w:object w:dxaOrig="1540" w:dyaOrig="996" w14:anchorId="7CBC45FE">
+          <v:shapetype id="_x0000_t75" coordsize="21600,21600" o:spt="75" o:preferrelative="t" path="m@4@5l@4@11@9@11@9@5xe" filled="f" stroked="f">
+            <v:stroke joinstyle="miter"/>
+            <v:formulas>
+              <v:f eqn="if lineDrawn pixelLineWidth 0"/>
+              <v:f eqn="sum @0 1 0"/>
+              <v:f eqn="sum 0 0 @1"/>
+              <v:f eqn="prod @2 1 2"/>
+              <v:f eqn="prod @3 21600 pixelWidth"/>
+              <v:f eqn="prod @3 21600 pixelHeight"/>
+              <v:f eqn="sum @0 0 1"/>
+              <v:f eqn="prod @6 1 2"/>
+              <v:f eqn="prod @7 21600 pixelWidth"/>
+              <v:f eqn="sum @8 21600 0"/>
+              <v:f eqn="prod @7 21600 pixelHeight"/>
+              <v:f eqn="sum @10 21600 0"/>
+            </v:formulas>
+            <v:path o:extrusionok="f" gradientshapeok="t" o:connecttype="rect"/>
+            <o:lock v:ext="edit" aspectratio="t"/>
+          </v:shapetype>
+          <v:shape id="_x0000_i1027" type="#_x0000_t75" style="width:77.25pt;height:49.5pt" o:ole="">
+            <v:imagedata r:id="rId4" o:title=""/>
+          </v:shape>
+          <o:OLEObject Type="Embed" ProgID="Package" ShapeID="_x0000_i1027" DrawAspect="Icon" ObjectID="_1699902489" r:id="rId5"/>
+        </w:object>
+      </w:r>
+      <w:r>
+        <w:tab/>
+      </w:r>
+      <w:r>
+        <w:object w:dxaOrig="1540" w:dyaOrig="996" w14:anchorId="2088FF82">
+          <v:shape id="_x0000_i1030" type="#_x0000_t75" style="width:77.25pt;height:49.5pt" o:ole="">
+            <v:imagedata r:id="rId6" o:title=""/>
+          </v:shape>
+          <o:OLEObject Type="Embed" ProgID="Package" ShapeID="_x0000_i1030" DrawAspect="Icon" ObjectID="_1699902490" r:id="rId7"/>
+        </w:object>
+      </w:r>
+      <w:r>
+        <w:tab/>
+      </w:r>
+      <w:r>
+        <w:object w:dxaOrig="1540" w:dyaOrig="996" w14:anchorId="17BC5138">
+          <v:shape id="_x0000_i1031" type="#_x0000_t75" style="width:77.25pt;height:49.5pt" o:ole="">
+            <v:imagedata r:id="rId8" o:title=""/>
+          </v:shape>
+          <o:OLEObject Type="Embed" ProgID="Package" ShapeID="_x0000_i1031" DrawAspect="Icon" ObjectID="_1699902491" r:id="rId9"/>
+        </w:object>
+      </w:r>
     </w:p>
     <w:p>
       <w:pPr>
@@ -434,6 +473,28 @@
       </w:r>
       <w:proofErr w:type="spellEnd"/>
       <w:r>
+        <w:rPr>
+          <w:i/>
+          <w:iCs/>
+        </w:rPr>
+        <w:t xml:space="preserve"> </w:t>
+      </w:r>
+      <w:r>
+        <w:t>(</w:t>
+      </w:r>
+      <w:proofErr w:type="spellStart"/>
+      <w:r>
+        <w:rPr>
+          <w:i/>
+          <w:iCs/>
+        </w:rPr>
+        <w:t>org.jabref.gui.actions</w:t>
+      </w:r>
+      <w:proofErr w:type="spellEnd"/>
+      <w:r>
+        <w:t>)</w:t>
+      </w:r>
+      <w:r>
         <w:t xml:space="preserve">, aqui a </w:t>
       </w:r>
       <w:r>
@@ -500,16 +561,57 @@
       <w:proofErr w:type="spellEnd"/>
       <w:r>
         <w:t>.</w:t>
+      </w:r>
+      <w:r>
+        <w:rPr>
+          <w:rFonts w:cstheme="minorHAnsi"/>
+        </w:rPr>
+        <w:t xml:space="preserve"> </w:t>
       </w:r>
     </w:p>
     <w:p>
       <w:pPr>
+        <w:jc w:val="center"/>
         <w:rPr>
           <w:rFonts w:cstheme="minorHAnsi"/>
           <w:color w:val="444444"/>
           <w:shd w:val="clear" w:color="auto" w:fill="FFFFFF"/>
         </w:rPr>
       </w:pPr>
+      <w:r>
+        <w:rPr>
+          <w:rFonts w:cstheme="minorHAnsi"/>
+          <w:color w:val="444444"/>
+          <w:shd w:val="clear" w:color="auto" w:fill="FFFFFF"/>
+        </w:rPr>
+        <w:object w:dxaOrig="1540" w:dyaOrig="996" w14:anchorId="7C79FF71">
+          <v:shape id="_x0000_i1032" type="#_x0000_t75" style="width:77.25pt;height:49.5pt" o:ole="">
+            <v:imagedata r:id="rId10" o:title=""/>
+          </v:shape>
+          <o:OLEObject Type="Embed" ProgID="Package" ShapeID="_x0000_i1032" DrawAspect="Icon" ObjectID="_1699902492" r:id="rId11"/>
+        </w:object>
+      </w:r>
+      <w:r>
+        <w:rPr>
+          <w:rFonts w:cstheme="minorHAnsi"/>
+          <w:color w:val="444444"/>
+          <w:shd w:val="clear" w:color="auto" w:fill="FFFFFF"/>
+        </w:rPr>
+        <w:tab/>
+      </w:r>
+      <w:r>
+        <w:rPr>
+          <w:rFonts w:cstheme="minorHAnsi"/>
+          <w:color w:val="444444"/>
+          <w:shd w:val="clear" w:color="auto" w:fill="FFFFFF"/>
+        </w:rPr>
+        <w:object w:dxaOrig="1540" w:dyaOrig="996" w14:anchorId="1979718B">
+          <v:shape id="_x0000_i1033" type="#_x0000_t75" style="width:77.25pt;height:49.5pt" o:ole="">
+            <v:imagedata r:id="rId12" o:title=""/>
+          </v:shape>
+          <o:OLEObject Type="Embed" ProgID="Package" ShapeID="_x0000_i1033" DrawAspect="Icon" ObjectID="_1699902493" r:id="rId13"/>
+        </w:object>
+      </w:r>
     </w:p>
     <w:p>
       <w:pPr>

</xml_diff>

<commit_message>
Retirei o template pattern que estava incorreto e inseri um protype que precisa de review
</commit_message>
<xml_diff>
--- a/scrum/Phase1/Sprint1/team_number_1/patterns_element1.docx
+++ b/scrum/Phase1/Sprint1/team_number_1/patterns_element1.docx
@@ -7,11 +7,9 @@
         <w:pStyle w:val="Ttulo1"/>
         <w:jc w:val="center"/>
       </w:pPr>
-      <w:proofErr w:type="spellStart"/>
       <w:r>
         <w:t>Patterns</w:t>
       </w:r>
-      <w:proofErr w:type="spellEnd"/>
     </w:p>
     <w:p>
       <w:pPr>
@@ -24,69 +22,122 @@
       <w:pPr>
         <w:pStyle w:val="Ttulo2"/>
       </w:pPr>
-      <w:proofErr w:type="spellStart"/>
-      <w:r>
-        <w:t>Template</w:t>
-      </w:r>
-      <w:proofErr w:type="spellEnd"/>
-      <w:r>
+      <w:r>
+        <w:t>Prototype</w:t>
+      </w:r>
+    </w:p>
+    <w:p/>
+    <w:p>
+      <w:pPr>
+        <w:jc w:val="both"/>
+      </w:pPr>
+      <w:r>
+        <w:t xml:space="preserve">Podemos verificar este padrão no pacote </w:t>
+      </w:r>
+      <w:r>
+        <w:t>org</w:t>
+      </w:r>
+      <w:r>
+        <w:t>.</w:t>
+      </w:r>
+      <w:r>
+        <w:t>jabref</w:t>
+      </w:r>
+      <w:r>
+        <w:t>.</w:t>
+      </w:r>
+      <w:r>
+        <w:t>logic</w:t>
+      </w:r>
+      <w:r>
+        <w:t>.</w:t>
+      </w:r>
+      <w:r>
+        <w:t>integrity</w:t>
+      </w:r>
+      <w:r>
+        <w:t xml:space="preserve">, na classe </w:t>
+      </w:r>
+      <w:r>
+        <w:rPr>
+          <w:i/>
+          <w:iCs/>
+        </w:rPr>
+        <w:t>IntegrityMessage</w:t>
+      </w:r>
+      <w:r>
+        <w:t xml:space="preserve"> onde a interface </w:t>
+      </w:r>
+      <w:r>
+        <w:rPr>
+          <w:i/>
+          <w:iCs/>
+        </w:rPr>
+        <w:t>prototype</w:t>
+      </w:r>
+      <w:r>
+        <w:t xml:space="preserve"> é a </w:t>
+      </w:r>
+      <w:r>
+        <w:rPr>
+          <w:i/>
+          <w:iCs/>
+        </w:rPr>
+        <w:t>clonable</w:t>
+      </w:r>
+      <w:r>
+        <w:rPr>
+          <w:i/>
+          <w:iCs/>
+        </w:rPr>
         <w:t xml:space="preserve"> </w:t>
       </w:r>
-      <w:proofErr w:type="spellStart"/>
-      <w:r>
-        <w:t>P</w:t>
-      </w:r>
-      <w:r>
-        <w:t>attern</w:t>
-      </w:r>
-      <w:proofErr w:type="spellEnd"/>
-      <w:r>
-        <w:t xml:space="preserve"> – </w:t>
-      </w:r>
-      <w:proofErr w:type="spellStart"/>
-      <w:r>
-        <w:t>Simple</w:t>
-      </w:r>
-      <w:r>
-        <w:t>C</w:t>
-      </w:r>
-      <w:r>
-        <w:t>ommand</w:t>
-      </w:r>
-      <w:proofErr w:type="spellEnd"/>
-    </w:p>
-    <w:p/>
-    <w:p>
-      <w:pPr>
-        <w:jc w:val="both"/>
-      </w:pPr>
-      <w:r>
-        <w:t xml:space="preserve">Podemos encontrar </w:t>
-      </w:r>
-      <w:r>
-        <w:t xml:space="preserve">este </w:t>
-      </w:r>
-      <w:proofErr w:type="spellStart"/>
-      <w:r>
-        <w:rPr>
-          <w:i/>
-          <w:iCs/>
-        </w:rPr>
-        <w:t>pattern</w:t>
-      </w:r>
-      <w:proofErr w:type="spellEnd"/>
-      <w:r>
-        <w:t xml:space="preserve"> na classe </w:t>
-      </w:r>
-      <w:proofErr w:type="spellStart"/>
-      <w:r>
-        <w:rPr>
-          <w:i/>
-          <w:iCs/>
-        </w:rPr>
-        <w:t>SimpleCommand</w:t>
-      </w:r>
-      <w:proofErr w:type="spellEnd"/>
+      <w:r>
+        <w:t xml:space="preserve">e a classe prototype concreta é a </w:t>
+      </w:r>
+      <w:r>
+        <w:rPr>
+          <w:i/>
+          <w:iCs/>
+        </w:rPr>
+        <w:t>IntegrityMessage</w:t>
+      </w:r>
+      <w:r>
+        <w:rPr>
+          <w:i/>
+          <w:iCs/>
+        </w:rPr>
+        <w:t xml:space="preserve">, </w:t>
+      </w:r>
+      <w:r>
+        <w:t>esta classe é usad</w:t>
+      </w:r>
+      <w:r>
+        <w:t>a</w:t>
+      </w:r>
+      <w:r>
+        <w:t xml:space="preserve"> por diversas outra</w:t>
+      </w:r>
+      <w:r>
+        <w:t xml:space="preserve">s, também podemos verificar outras classes que implementam o </w:t>
+      </w:r>
+      <w:r>
+        <w:rPr>
+          <w:i/>
+          <w:iCs/>
+        </w:rPr>
+        <w:t>clonable</w:t>
+      </w:r>
+      <w:r>
+        <w:t xml:space="preserve">, como a </w:t>
+      </w:r>
+      <w:r>
+        <w:rPr>
+          <w:i/>
+          <w:iCs/>
+        </w:rPr>
+        <w:t>BibtexString</w:t>
+      </w:r>
       <w:r>
         <w:rPr>
           <w:i/>
@@ -95,209 +146,35 @@
         <w:t xml:space="preserve"> </w:t>
       </w:r>
       <w:r>
-        <w:t>(</w:t>
-      </w:r>
-      <w:proofErr w:type="spellStart"/>
-      <w:proofErr w:type="gramStart"/>
-      <w:r>
-        <w:rPr>
-          <w:i/>
-          <w:iCs/>
-        </w:rPr>
-        <w:t>org.jabref.gui.actions</w:t>
-      </w:r>
-      <w:proofErr w:type="spellEnd"/>
-      <w:proofErr w:type="gramEnd"/>
-      <w:r>
-        <w:t>)</w:t>
-      </w:r>
-      <w:r>
-        <w:t xml:space="preserve"> e todas as classes que a </w:t>
-      </w:r>
-      <w:r>
-        <w:t>estendem</w:t>
-      </w:r>
-      <w:r>
-        <w:t xml:space="preserve">, como por exemplo as classes </w:t>
-      </w:r>
-      <w:proofErr w:type="spellStart"/>
-      <w:r>
-        <w:rPr>
-          <w:i/>
-          <w:iCs/>
-        </w:rPr>
-        <w:t>ReplaceStringAction</w:t>
-      </w:r>
-      <w:proofErr w:type="spellEnd"/>
-      <w:r>
-        <w:t xml:space="preserve"> </w:t>
-      </w:r>
-      <w:r>
-        <w:t>(</w:t>
-      </w:r>
-      <w:proofErr w:type="spellStart"/>
-      <w:r>
-        <w:rPr>
-          <w:i/>
-          <w:iCs/>
-        </w:rPr>
-        <w:t>org.jabref.gui.edit</w:t>
-      </w:r>
-      <w:proofErr w:type="spellEnd"/>
-      <w:r>
-        <w:t xml:space="preserve">) </w:t>
-      </w:r>
-      <w:r>
-        <w:t xml:space="preserve">e </w:t>
-      </w:r>
-      <w:proofErr w:type="spellStart"/>
-      <w:r>
-        <w:rPr>
-          <w:i/>
-          <w:iCs/>
-        </w:rPr>
-        <w:t>CleanupAction</w:t>
-      </w:r>
-      <w:proofErr w:type="spellEnd"/>
-      <w:r>
-        <w:t xml:space="preserve"> (</w:t>
-      </w:r>
-      <w:proofErr w:type="spellStart"/>
-      <w:r>
-        <w:rPr>
-          <w:i/>
-          <w:iCs/>
-        </w:rPr>
-        <w:t>org.jabref.gui.cleanup</w:t>
-      </w:r>
-      <w:proofErr w:type="spellEnd"/>
-      <w:r>
-        <w:t>)</w:t>
-      </w:r>
-      <w:r>
-        <w:t xml:space="preserve">, </w:t>
-      </w:r>
-      <w:r>
-        <w:rPr>
-          <w:rFonts w:cstheme="minorHAnsi"/>
-        </w:rPr>
-        <w:t xml:space="preserve">pois </w:t>
-      </w:r>
-      <w:r>
-        <w:rPr>
-          <w:rFonts w:cstheme="minorHAnsi"/>
-        </w:rPr>
-        <w:t xml:space="preserve">é </w:t>
-      </w:r>
-      <w:r>
-        <w:rPr>
-          <w:rFonts w:cstheme="minorHAnsi"/>
-          <w:color w:val="444444"/>
-          <w:shd w:val="clear" w:color="auto" w:fill="FFFFFF"/>
-        </w:rPr>
-        <w:t>defin</w:t>
-      </w:r>
-      <w:r>
-        <w:rPr>
-          <w:rFonts w:cstheme="minorHAnsi"/>
-          <w:color w:val="444444"/>
-          <w:shd w:val="clear" w:color="auto" w:fill="FFFFFF"/>
-        </w:rPr>
-        <w:t>ido</w:t>
-      </w:r>
-      <w:r>
-        <w:rPr>
-          <w:rFonts w:cstheme="minorHAnsi"/>
-          <w:color w:val="444444"/>
-          <w:shd w:val="clear" w:color="auto" w:fill="FFFFFF"/>
-        </w:rPr>
-        <w:t xml:space="preserve"> o esqueleto de um algoritmo na superclasse, mas deixa as subclasses sobrescreverem etapas específicas do algoritmo sem modificar sua estrutura</w:t>
-      </w:r>
-      <w:r>
-        <w:rPr>
-          <w:rFonts w:cstheme="minorHAnsi"/>
-          <w:color w:val="444444"/>
-          <w:shd w:val="clear" w:color="auto" w:fill="FFFFFF"/>
-        </w:rPr>
-        <w:t>, que é o caso</w:t>
-      </w:r>
-      <w:r>
-        <w:rPr>
-          <w:rFonts w:cstheme="minorHAnsi"/>
-          <w:color w:val="444444"/>
-          <w:shd w:val="clear" w:color="auto" w:fill="FFFFFF"/>
-        </w:rPr>
-        <w:t xml:space="preserve"> do método execute nas classes mencionadas acima. Neste exemplo a classe </w:t>
-      </w:r>
-      <w:proofErr w:type="spellStart"/>
-      <w:r>
-        <w:rPr>
-          <w:i/>
-          <w:iCs/>
-        </w:rPr>
-        <w:t>SimpleCommand</w:t>
-      </w:r>
-      <w:proofErr w:type="spellEnd"/>
-      <w:r>
-        <w:rPr>
-          <w:i/>
-          <w:iCs/>
-        </w:rPr>
-        <w:t xml:space="preserve"> </w:t>
-      </w:r>
-      <w:r>
-        <w:t xml:space="preserve">é a classe Abstrata e </w:t>
-      </w:r>
-      <w:proofErr w:type="spellStart"/>
-      <w:r>
-        <w:rPr>
-          <w:i/>
-          <w:iCs/>
-        </w:rPr>
-        <w:t>ReplaceStringAction</w:t>
-      </w:r>
-      <w:proofErr w:type="spellEnd"/>
-      <w:r>
-        <w:rPr>
-          <w:i/>
-          <w:iCs/>
-        </w:rPr>
-        <w:t xml:space="preserve"> </w:t>
-      </w:r>
-      <w:r>
         <w:t xml:space="preserve">e a </w:t>
       </w:r>
-      <w:proofErr w:type="spellStart"/>
-      <w:r>
-        <w:rPr>
-          <w:i/>
-          <w:iCs/>
-        </w:rPr>
-        <w:t>CleanupAction</w:t>
-      </w:r>
-      <w:proofErr w:type="spellEnd"/>
-      <w:r>
-        <w:rPr>
-          <w:i/>
-          <w:iCs/>
-        </w:rPr>
-        <w:t xml:space="preserve"> </w:t>
-      </w:r>
-      <w:r>
-        <w:t>as concretas.</w:t>
-      </w:r>
-    </w:p>
-    <w:p>
-      <w:pPr>
-        <w:jc w:val="both"/>
-      </w:pPr>
+      <w:r>
+        <w:rPr>
+          <w:i/>
+          <w:iCs/>
+        </w:rPr>
+        <w:t>BibEntry</w:t>
+      </w:r>
+      <w:r>
+        <w:rPr>
+          <w:i/>
+          <w:iCs/>
+        </w:rPr>
+        <w:t>.</w:t>
+      </w:r>
+      <w:r>
+        <w:t xml:space="preserve"> Este pattern permite-nos </w:t>
+      </w:r>
+      <w:r>
+        <w:t>copiar objetos existentes sem fazer seu código ficar dependente de suas classes.</w:t>
+      </w:r>
     </w:p>
     <w:p>
       <w:pPr>
         <w:jc w:val="center"/>
       </w:pPr>
       <w:r>
-        <w:object w:dxaOrig="2206" w:dyaOrig="811" w14:anchorId="60B0F1D5">
+        <w:object w:dxaOrig="2145" w:dyaOrig="811" w14:anchorId="5FCC059D">
           <v:shapetype id="_x0000_t75" coordsize="21600,21600" o:spt="75" o:preferrelative="t" path="m@4@5l@4@11@9@11@9@5xe" filled="f" stroked="f">
             <v:stroke joinstyle="miter"/>
             <v:formulas>
@@ -317,95 +194,51 @@
             <v:path o:extrusionok="f" gradientshapeok="t" o:connecttype="rect"/>
             <o:lock v:ext="edit" aspectratio="t"/>
           </v:shapetype>
-          <v:shape id="_x0000_i1025" type="#_x0000_t75" style="width:110.25pt;height:40.5pt" o:ole="">
+          <v:shape id="_x0000_i1031" type="#_x0000_t75" style="width:107.25pt;height:40.5pt" o:ole="">
             <v:imagedata r:id="rId4" o:title=""/>
           </v:shape>
-          <o:OLEObject Type="Embed" ProgID="Package" ShapeID="_x0000_i1025" DrawAspect="Content" ObjectID="_1700212173" r:id="rId5"/>
+          <o:OLEObject Type="Embed" ProgID="Package" ShapeID="_x0000_i1031" DrawAspect="Content" ObjectID="_1700243272" r:id="rId5"/>
         </w:object>
       </w:r>
-      <w:r>
-        <w:object w:dxaOrig="2476" w:dyaOrig="811" w14:anchorId="5CB6C515">
-          <v:shape id="_x0000_i1026" type="#_x0000_t75" style="width:123.75pt;height:40.5pt" o:ole="">
-            <v:imagedata r:id="rId6" o:title=""/>
-          </v:shape>
-          <o:OLEObject Type="Embed" ProgID="Package" ShapeID="_x0000_i1026" DrawAspect="Content" ObjectID="_1700212174" r:id="rId7"/>
-        </w:object>
-      </w:r>
-      <w:r>
-        <w:object w:dxaOrig="1950" w:dyaOrig="811" w14:anchorId="13C6D210">
-          <v:shape id="_x0000_i1027" type="#_x0000_t75" style="width:97.5pt;height:40.5pt" o:ole="">
-            <v:imagedata r:id="rId8" o:title=""/>
-          </v:shape>
-          <o:OLEObject Type="Embed" ProgID="Package" ShapeID="_x0000_i1027" DrawAspect="Content" ObjectID="_1700212175" r:id="rId9"/>
-        </w:object>
-      </w:r>
-    </w:p>
-    <w:p>
-      <w:pPr>
-        <w:jc w:val="center"/>
-      </w:pPr>
     </w:p>
     <w:p>
       <w:pPr>
         <w:pStyle w:val="Ttulo2"/>
         <w:rPr>
+          <w:u w:val="single"/>
           <w:shd w:val="clear" w:color="auto" w:fill="FFFFFF"/>
         </w:rPr>
       </w:pPr>
-      <w:proofErr w:type="spellStart"/>
       <w:r>
         <w:rPr>
           <w:shd w:val="clear" w:color="auto" w:fill="FFFFFF"/>
         </w:rPr>
-        <w:t>Factory</w:t>
-      </w:r>
-      <w:proofErr w:type="spellEnd"/>
+        <w:t xml:space="preserve">Factory </w:t>
+      </w:r>
       <w:r>
         <w:rPr>
           <w:shd w:val="clear" w:color="auto" w:fill="FFFFFF"/>
         </w:rPr>
-        <w:t xml:space="preserve"> </w:t>
-      </w:r>
-      <w:proofErr w:type="spellStart"/>
+        <w:t>P</w:t>
+      </w:r>
       <w:r>
         <w:rPr>
           <w:shd w:val="clear" w:color="auto" w:fill="FFFFFF"/>
         </w:rPr>
-        <w:t>P</w:t>
+        <w:t>atte</w:t>
       </w:r>
       <w:r>
         <w:rPr>
           <w:shd w:val="clear" w:color="auto" w:fill="FFFFFF"/>
         </w:rPr>
-        <w:t>atte</w:t>
+        <w:t>r</w:t>
       </w:r>
       <w:r>
         <w:rPr>
           <w:shd w:val="clear" w:color="auto" w:fill="FFFFFF"/>
         </w:rPr>
-        <w:t>r</w:t>
-      </w:r>
-      <w:r>
-        <w:rPr>
-          <w:shd w:val="clear" w:color="auto" w:fill="FFFFFF"/>
-        </w:rPr>
-        <w:t>n</w:t>
-      </w:r>
-      <w:proofErr w:type="spellEnd"/>
-      <w:r>
-        <w:rPr>
-          <w:shd w:val="clear" w:color="auto" w:fill="FFFFFF"/>
-        </w:rPr>
-        <w:t xml:space="preserve"> – </w:t>
-      </w:r>
-      <w:proofErr w:type="spellStart"/>
-      <w:r>
-        <w:rPr>
-          <w:shd w:val="clear" w:color="auto" w:fill="FFFFFF"/>
-        </w:rPr>
-        <w:t>ActionFactory</w:t>
-      </w:r>
-      <w:proofErr w:type="spellEnd"/>
+        <w:t>n – ActionFactory</w:t>
+      </w:r>
     </w:p>
     <w:p/>
     <w:p>
@@ -429,15 +262,39 @@
       <w:r>
         <w:t xml:space="preserve"> </w:t>
       </w:r>
-      <w:proofErr w:type="spellStart"/>
-      <w:r>
-        <w:rPr>
-          <w:i/>
-          <w:iCs/>
-        </w:rPr>
-        <w:t>pattern</w:t>
-      </w:r>
-      <w:proofErr w:type="spellEnd"/>
+      <w:r>
+        <w:rPr>
+          <w:i/>
+          <w:iCs/>
+        </w:rPr>
+        <w:t xml:space="preserve">pattern </w:t>
+      </w:r>
+      <w:r>
+        <w:t xml:space="preserve">no package </w:t>
+      </w:r>
+      <w:r>
+        <w:t>org.jabref.gui.actions</w:t>
+      </w:r>
+      <w:r>
+        <w:t xml:space="preserve"> onde a classe </w:t>
+      </w:r>
+      <w:r>
+        <w:rPr>
+          <w:i/>
+          <w:iCs/>
+        </w:rPr>
+        <w:t xml:space="preserve">ActionFactory </w:t>
+      </w:r>
+      <w:r>
+        <w:t xml:space="preserve">é a classe criadora, o produto é a interface </w:t>
+      </w:r>
+      <w:r>
+        <w:rPr>
+          <w:i/>
+          <w:iCs/>
+        </w:rPr>
+        <w:t>Action</w:t>
+      </w:r>
       <w:r>
         <w:rPr>
           <w:i/>
@@ -446,65 +303,15 @@
         <w:t xml:space="preserve"> </w:t>
       </w:r>
       <w:r>
-        <w:t xml:space="preserve">no package </w:t>
-      </w:r>
-      <w:proofErr w:type="spellStart"/>
-      <w:proofErr w:type="gramStart"/>
-      <w:r>
+        <w:t>(</w:t>
+      </w:r>
+      <w:r>
+        <w:rPr>
+          <w:i/>
+          <w:iCs/>
+        </w:rPr>
         <w:t>org.jabref.gui.actions</w:t>
       </w:r>
-      <w:proofErr w:type="spellEnd"/>
-      <w:proofErr w:type="gramEnd"/>
-      <w:r>
-        <w:t xml:space="preserve"> onde a classe </w:t>
-      </w:r>
-      <w:proofErr w:type="spellStart"/>
-      <w:r>
-        <w:rPr>
-          <w:i/>
-          <w:iCs/>
-        </w:rPr>
-        <w:t>ActionFactory</w:t>
-      </w:r>
-      <w:proofErr w:type="spellEnd"/>
-      <w:r>
-        <w:rPr>
-          <w:i/>
-          <w:iCs/>
-        </w:rPr>
-        <w:t xml:space="preserve"> </w:t>
-      </w:r>
-      <w:r>
-        <w:t xml:space="preserve">é a classe criadora, o produto é a interface </w:t>
-      </w:r>
-      <w:proofErr w:type="spellStart"/>
-      <w:r>
-        <w:rPr>
-          <w:i/>
-          <w:iCs/>
-        </w:rPr>
-        <w:t>Action</w:t>
-      </w:r>
-      <w:proofErr w:type="spellEnd"/>
-      <w:r>
-        <w:rPr>
-          <w:i/>
-          <w:iCs/>
-        </w:rPr>
-        <w:t xml:space="preserve"> </w:t>
-      </w:r>
-      <w:r>
-        <w:t>(</w:t>
-      </w:r>
-      <w:proofErr w:type="spellStart"/>
-      <w:r>
-        <w:rPr>
-          <w:i/>
-          <w:iCs/>
-        </w:rPr>
-        <w:t>org.jabref.gui.actions</w:t>
-      </w:r>
-      <w:proofErr w:type="spellEnd"/>
       <w:r>
         <w:t>)</w:t>
       </w:r>
@@ -554,9 +361,11 @@
         <w:t xml:space="preserve"> as diferentes implementações</w:t>
       </w:r>
       <w:r>
-        <w:t xml:space="preserve"> de </w:t>
-      </w:r>
-      <w:proofErr w:type="spellStart"/>
+        <w:t xml:space="preserve"> </w:t>
+      </w:r>
+      <w:r>
+        <w:t xml:space="preserve">que utilizam objetos do tipo </w:t>
+      </w:r>
       <w:r>
         <w:rPr>
           <w:i/>
@@ -571,7 +380,6 @@
         </w:rPr>
         <w:t>ctions</w:t>
       </w:r>
-      <w:proofErr w:type="spellEnd"/>
       <w:r>
         <w:rPr>
           <w:i/>
@@ -580,18 +388,13 @@
         <w:t xml:space="preserve"> </w:t>
       </w:r>
       <w:r>
-        <w:t xml:space="preserve">concretas e a sua criação estão no enumerado </w:t>
-      </w:r>
-      <w:proofErr w:type="spellStart"/>
-      <w:r>
-        <w:rPr>
-          <w:i/>
-          <w:iCs/>
-        </w:rPr>
-        <w:t>StandardActions</w:t>
-      </w:r>
-      <w:proofErr w:type="spellEnd"/>
-      <w:r>
+        <w:t>como botões e menus</w:t>
+      </w:r>
+      <w:r>
+        <w:rPr>
+          <w:i/>
+          <w:iCs/>
+        </w:rPr>
         <w:t>.</w:t>
       </w:r>
     </w:p>
@@ -628,10 +431,10 @@
           <w:shd w:val="clear" w:color="auto" w:fill="FFFFFF"/>
         </w:rPr>
         <w:object w:dxaOrig="1845" w:dyaOrig="810" w14:anchorId="19CC5E86">
-          <v:shape id="_x0000_i1028" type="#_x0000_t75" style="width:92.25pt;height:40.5pt" o:ole="">
-            <v:imagedata r:id="rId10" o:title=""/>
+          <v:shape id="_x0000_i1025" type="#_x0000_t75" style="width:92.25pt;height:40.5pt" o:ole="">
+            <v:imagedata r:id="rId6" o:title=""/>
           </v:shape>
-          <o:OLEObject Type="Embed" ProgID="Package" ShapeID="_x0000_i1028" DrawAspect="Content" ObjectID="_1700212176" r:id="rId11"/>
+          <o:OLEObject Type="Embed" ProgID="Package" ShapeID="_x0000_i1025" DrawAspect="Content" ObjectID="_1700243273" r:id="rId7"/>
         </w:object>
       </w:r>
       <w:r>
@@ -649,10 +452,10 @@
           <w:shd w:val="clear" w:color="auto" w:fill="FFFFFF"/>
         </w:rPr>
         <w:object w:dxaOrig="1125" w:dyaOrig="811" w14:anchorId="6D5BE5F1">
-          <v:shape id="_x0000_i1029" type="#_x0000_t75" style="width:56.25pt;height:40.5pt" o:ole="">
-            <v:imagedata r:id="rId12" o:title=""/>
+          <v:shape id="_x0000_i1026" type="#_x0000_t75" style="width:56.25pt;height:40.5pt" o:ole="">
+            <v:imagedata r:id="rId8" o:title=""/>
           </v:shape>
-          <o:OLEObject Type="Embed" ProgID="Package" ShapeID="_x0000_i1029" DrawAspect="Content" ObjectID="_1700212177" r:id="rId13"/>
+          <o:OLEObject Type="Embed" ProgID="Package" ShapeID="_x0000_i1026" DrawAspect="Content" ObjectID="_1700243274" r:id="rId9"/>
         </w:object>
       </w:r>
     </w:p>
@@ -670,33 +473,27 @@
       <w:pPr>
         <w:pStyle w:val="Ttulo2"/>
       </w:pPr>
-      <w:proofErr w:type="spellStart"/>
       <w:r>
         <w:t>Singleton</w:t>
       </w:r>
-      <w:proofErr w:type="spellEnd"/>
       <w:r>
         <w:t xml:space="preserve"> </w:t>
       </w:r>
-      <w:proofErr w:type="spellStart"/>
       <w:r>
         <w:t>P</w:t>
       </w:r>
       <w:r>
         <w:t>attern</w:t>
       </w:r>
-      <w:proofErr w:type="spellEnd"/>
       <w:r>
         <w:t xml:space="preserve"> – </w:t>
       </w:r>
-      <w:proofErr w:type="spellStart"/>
       <w:r>
         <w:t>ExternalFileType</w:t>
       </w:r>
       <w:r>
         <w:t>s</w:t>
       </w:r>
-      <w:proofErr w:type="spellEnd"/>
     </w:p>
     <w:p/>
     <w:p>
@@ -706,7 +503,6 @@
       <w:r>
         <w:t xml:space="preserve">Podemos encontrar este </w:t>
       </w:r>
-      <w:proofErr w:type="spellStart"/>
       <w:r>
         <w:rPr>
           <w:i/>
@@ -714,11 +510,9 @@
         </w:rPr>
         <w:t>pattern</w:t>
       </w:r>
-      <w:proofErr w:type="spellEnd"/>
       <w:r>
         <w:t xml:space="preserve"> na classe </w:t>
       </w:r>
-      <w:proofErr w:type="spellStart"/>
       <w:r>
         <w:rPr>
           <w:i/>
@@ -726,12 +520,9 @@
         </w:rPr>
         <w:t>ExternalFileTypes</w:t>
       </w:r>
-      <w:proofErr w:type="spellEnd"/>
       <w:r>
         <w:t xml:space="preserve"> (</w:t>
       </w:r>
-      <w:proofErr w:type="spellStart"/>
-      <w:proofErr w:type="gramStart"/>
       <w:r>
         <w:rPr>
           <w:i/>
@@ -739,12 +530,9 @@
         </w:rPr>
         <w:t>org.jabref.gui.externalfiletype</w:t>
       </w:r>
-      <w:proofErr w:type="spellEnd"/>
-      <w:proofErr w:type="gramEnd"/>
       <w:r>
         <w:t xml:space="preserve">), onde o </w:t>
       </w:r>
-      <w:proofErr w:type="spellStart"/>
       <w:r>
         <w:rPr>
           <w:i/>
@@ -752,11 +540,9 @@
         </w:rPr>
         <w:t>singleton</w:t>
       </w:r>
-      <w:proofErr w:type="spellEnd"/>
       <w:r>
         <w:t xml:space="preserve"> é esta mesma classe e o cliente é por exemplo a classe </w:t>
       </w:r>
-      <w:proofErr w:type="spellStart"/>
       <w:r>
         <w:rPr>
           <w:i/>
@@ -764,7 +550,6 @@
         </w:rPr>
         <w:t>JabRefDesktop</w:t>
       </w:r>
-      <w:proofErr w:type="spellEnd"/>
       <w:r>
         <w:rPr>
           <w:i/>
@@ -775,7 +560,6 @@
       <w:r>
         <w:t xml:space="preserve"> (</w:t>
       </w:r>
-      <w:proofErr w:type="spellStart"/>
       <w:r>
         <w:rPr>
           <w:i/>
@@ -783,7 +567,6 @@
         </w:rPr>
         <w:t>org.jabref.gui.desktop</w:t>
       </w:r>
-      <w:proofErr w:type="spellEnd"/>
       <w:r>
         <w:t>)</w:t>
       </w:r>
@@ -793,7 +576,6 @@
       <w:r>
         <w:t xml:space="preserve"> Este </w:t>
       </w:r>
-      <w:proofErr w:type="spellStart"/>
       <w:r>
         <w:rPr>
           <w:i/>
@@ -801,11 +583,9 @@
         </w:rPr>
         <w:t>pattern</w:t>
       </w:r>
-      <w:proofErr w:type="spellEnd"/>
       <w:r>
         <w:t xml:space="preserve"> garante-nos que existe apenas uma instância da classe </w:t>
       </w:r>
-      <w:proofErr w:type="spellStart"/>
       <w:r>
         <w:rPr>
           <w:i/>
@@ -813,7 +593,6 @@
         </w:rPr>
         <w:t>ExternalFileTypes</w:t>
       </w:r>
-      <w:proofErr w:type="spellEnd"/>
       <w:r>
         <w:rPr>
           <w:i/>
@@ -836,18 +615,18 @@
       </w:pPr>
       <w:r>
         <w:object w:dxaOrig="1905" w:dyaOrig="810" w14:anchorId="1EF6952B">
-          <v:shape id="_x0000_i1030" type="#_x0000_t75" style="width:95.25pt;height:40.5pt" o:ole="">
-            <v:imagedata r:id="rId14" o:title=""/>
+          <v:shape id="_x0000_i1027" type="#_x0000_t75" style="width:95.25pt;height:40.5pt" o:ole="">
+            <v:imagedata r:id="rId10" o:title=""/>
           </v:shape>
-          <o:OLEObject Type="Embed" ProgID="Package" ShapeID="_x0000_i1030" DrawAspect="Content" ObjectID="_1700212178" r:id="rId15"/>
+          <o:OLEObject Type="Embed" ProgID="Package" ShapeID="_x0000_i1027" DrawAspect="Content" ObjectID="_1700243275" r:id="rId11"/>
         </w:object>
       </w:r>
       <w:r>
         <w:object w:dxaOrig="2131" w:dyaOrig="811" w14:anchorId="7CD23B71">
-          <v:shape id="_x0000_i1031" type="#_x0000_t75" style="width:106.5pt;height:40.5pt" o:ole="">
-            <v:imagedata r:id="rId16" o:title=""/>
+          <v:shape id="_x0000_i1028" type="#_x0000_t75" style="width:106.5pt;height:40.5pt" o:ole="">
+            <v:imagedata r:id="rId12" o:title=""/>
           </v:shape>
-          <o:OLEObject Type="Embed" ProgID="Package" ShapeID="_x0000_i1031" DrawAspect="Content" ObjectID="_1700212179" r:id="rId17"/>
+          <o:OLEObject Type="Embed" ProgID="Package" ShapeID="_x0000_i1028" DrawAspect="Content" ObjectID="_1700243276" r:id="rId13"/>
         </w:object>
       </w:r>
     </w:p>

</xml_diff>

<commit_message>
Revi o meu texto
</commit_message>
<xml_diff>
--- a/scrum/Phase1/Sprint1/team_number_1/patterns_element1.docx
+++ b/scrum/Phase1/Sprint1/team_number_1/patterns_element1.docx
@@ -7,9 +7,11 @@
         <w:pStyle w:val="Ttulo1"/>
         <w:jc w:val="center"/>
       </w:pPr>
+      <w:proofErr w:type="spellStart"/>
       <w:r>
         <w:t>Patterns</w:t>
       </w:r>
+      <w:proofErr w:type="spellEnd"/>
     </w:p>
     <w:p>
       <w:pPr>
@@ -22,9 +24,11 @@
       <w:pPr>
         <w:pStyle w:val="Ttulo2"/>
       </w:pPr>
+      <w:proofErr w:type="spellStart"/>
       <w:r>
         <w:t>Prototype</w:t>
       </w:r>
+      <w:proofErr w:type="spellEnd"/>
     </w:p>
     <w:p/>
     <w:p>
@@ -34,6 +38,7 @@
       <w:r>
         <w:t xml:space="preserve">Podemos verificar este padrão no pacote </w:t>
       </w:r>
+      <w:proofErr w:type="spellStart"/>
       <w:r>
         <w:t>org</w:t>
       </w:r>
@@ -55,9 +60,11 @@
       <w:r>
         <w:t>integrity</w:t>
       </w:r>
+      <w:proofErr w:type="spellEnd"/>
       <w:r>
         <w:t xml:space="preserve">, na classe </w:t>
       </w:r>
+      <w:proofErr w:type="spellStart"/>
       <w:r>
         <w:rPr>
           <w:i/>
@@ -65,9 +72,11 @@
         </w:rPr>
         <w:t>IntegrityMessage</w:t>
       </w:r>
+      <w:proofErr w:type="spellEnd"/>
       <w:r>
         <w:t xml:space="preserve"> onde a interface </w:t>
       </w:r>
+      <w:proofErr w:type="spellStart"/>
       <w:r>
         <w:rPr>
           <w:i/>
@@ -75,9 +84,11 @@
         </w:rPr>
         <w:t>prototype</w:t>
       </w:r>
+      <w:proofErr w:type="spellEnd"/>
       <w:r>
         <w:t xml:space="preserve"> é a </w:t>
       </w:r>
+      <w:proofErr w:type="spellStart"/>
       <w:r>
         <w:rPr>
           <w:i/>
@@ -85,6 +96,7 @@
         </w:rPr>
         <w:t>clonable</w:t>
       </w:r>
+      <w:proofErr w:type="spellEnd"/>
       <w:r>
         <w:rPr>
           <w:i/>
@@ -93,8 +105,17 @@
         <w:t xml:space="preserve"> </w:t>
       </w:r>
       <w:r>
-        <w:t xml:space="preserve">e a classe prototype concreta é a </w:t>
-      </w:r>
+        <w:t xml:space="preserve">e a classe </w:t>
+      </w:r>
+      <w:proofErr w:type="spellStart"/>
+      <w:r>
+        <w:t>prototype</w:t>
+      </w:r>
+      <w:proofErr w:type="spellEnd"/>
+      <w:r>
+        <w:t xml:space="preserve"> concreta é a </w:t>
+      </w:r>
+      <w:proofErr w:type="spellStart"/>
       <w:r>
         <w:rPr>
           <w:i/>
@@ -102,6 +123,7 @@
         </w:rPr>
         <w:t>IntegrityMessage</w:t>
       </w:r>
+      <w:proofErr w:type="spellEnd"/>
       <w:r>
         <w:rPr>
           <w:i/>
@@ -121,6 +143,7 @@
       <w:r>
         <w:t xml:space="preserve">s, também podemos verificar outras classes que implementam o </w:t>
       </w:r>
+      <w:proofErr w:type="spellStart"/>
       <w:r>
         <w:rPr>
           <w:i/>
@@ -128,9 +151,11 @@
         </w:rPr>
         <w:t>clonable</w:t>
       </w:r>
+      <w:proofErr w:type="spellEnd"/>
       <w:r>
         <w:t xml:space="preserve">, como a </w:t>
       </w:r>
+      <w:proofErr w:type="spellStart"/>
       <w:r>
         <w:rPr>
           <w:i/>
@@ -138,6 +163,7 @@
         </w:rPr>
         <w:t>BibtexString</w:t>
       </w:r>
+      <w:proofErr w:type="spellEnd"/>
       <w:r>
         <w:rPr>
           <w:i/>
@@ -148,6 +174,7 @@
       <w:r>
         <w:t xml:space="preserve">e a </w:t>
       </w:r>
+      <w:proofErr w:type="spellStart"/>
       <w:r>
         <w:rPr>
           <w:i/>
@@ -155,6 +182,7 @@
         </w:rPr>
         <w:t>BibEntry</w:t>
       </w:r>
+      <w:proofErr w:type="spellEnd"/>
       <w:r>
         <w:rPr>
           <w:i/>
@@ -163,7 +191,15 @@
         <w:t>.</w:t>
       </w:r>
       <w:r>
-        <w:t xml:space="preserve"> Este pattern permite-nos </w:t>
+        <w:t xml:space="preserve"> Este </w:t>
+      </w:r>
+      <w:proofErr w:type="spellStart"/>
+      <w:r>
+        <w:t>pattern</w:t>
+      </w:r>
+      <w:proofErr w:type="spellEnd"/>
+      <w:r>
+        <w:t xml:space="preserve"> permite-nos </w:t>
       </w:r>
       <w:r>
         <w:t>copiar objetos existentes sem fazer seu código ficar dependente de suas classes.</w:t>
@@ -194,10 +230,10 @@
             <v:path o:extrusionok="f" gradientshapeok="t" o:connecttype="rect"/>
             <o:lock v:ext="edit" aspectratio="t"/>
           </v:shapetype>
-          <v:shape id="_x0000_i1031" type="#_x0000_t75" style="width:107.25pt;height:40.5pt" o:ole="">
+          <v:shape id="_x0000_i1025" type="#_x0000_t75" style="width:107.25pt;height:40.5pt" o:ole="">
             <v:imagedata r:id="rId4" o:title=""/>
           </v:shape>
-          <o:OLEObject Type="Embed" ProgID="Package" ShapeID="_x0000_i1031" DrawAspect="Content" ObjectID="_1700243272" r:id="rId5"/>
+          <o:OLEObject Type="Embed" ProgID="Package" ShapeID="_x0000_i1025" DrawAspect="Content" ObjectID="_1700326332" r:id="rId5"/>
         </w:object>
       </w:r>
     </w:p>
@@ -209,12 +245,21 @@
           <w:shd w:val="clear" w:color="auto" w:fill="FFFFFF"/>
         </w:rPr>
       </w:pPr>
-      <w:r>
-        <w:rPr>
-          <w:shd w:val="clear" w:color="auto" w:fill="FFFFFF"/>
-        </w:rPr>
-        <w:t xml:space="preserve">Factory </w:t>
-      </w:r>
+      <w:proofErr w:type="spellStart"/>
+      <w:r>
+        <w:rPr>
+          <w:shd w:val="clear" w:color="auto" w:fill="FFFFFF"/>
+        </w:rPr>
+        <w:t>Factory</w:t>
+      </w:r>
+      <w:proofErr w:type="spellEnd"/>
+      <w:r>
+        <w:rPr>
+          <w:shd w:val="clear" w:color="auto" w:fill="FFFFFF"/>
+        </w:rPr>
+        <w:t xml:space="preserve"> </w:t>
+      </w:r>
+      <w:proofErr w:type="spellStart"/>
       <w:r>
         <w:rPr>
           <w:shd w:val="clear" w:color="auto" w:fill="FFFFFF"/>
@@ -237,8 +282,23 @@
         <w:rPr>
           <w:shd w:val="clear" w:color="auto" w:fill="FFFFFF"/>
         </w:rPr>
-        <w:t>n – ActionFactory</w:t>
-      </w:r>
+        <w:t>n</w:t>
+      </w:r>
+      <w:proofErr w:type="spellEnd"/>
+      <w:r>
+        <w:rPr>
+          <w:shd w:val="clear" w:color="auto" w:fill="FFFFFF"/>
+        </w:rPr>
+        <w:t xml:space="preserve"> – </w:t>
+      </w:r>
+      <w:proofErr w:type="spellStart"/>
+      <w:r>
+        <w:rPr>
+          <w:shd w:val="clear" w:color="auto" w:fill="FFFFFF"/>
+        </w:rPr>
+        <w:t>ActionFactory</w:t>
+      </w:r>
+      <w:proofErr w:type="spellEnd"/>
     </w:p>
     <w:p/>
     <w:p>
@@ -262,32 +322,65 @@
       <w:r>
         <w:t xml:space="preserve"> </w:t>
       </w:r>
-      <w:r>
-        <w:rPr>
-          <w:i/>
-          <w:iCs/>
-        </w:rPr>
-        <w:t xml:space="preserve">pattern </w:t>
+      <w:proofErr w:type="spellStart"/>
+      <w:r>
+        <w:rPr>
+          <w:i/>
+          <w:iCs/>
+        </w:rPr>
+        <w:t>pattern</w:t>
+      </w:r>
+      <w:proofErr w:type="spellEnd"/>
+      <w:r>
+        <w:rPr>
+          <w:i/>
+          <w:iCs/>
+        </w:rPr>
+        <w:t xml:space="preserve"> </w:t>
       </w:r>
       <w:r>
         <w:t xml:space="preserve">no package </w:t>
       </w:r>
+      <w:proofErr w:type="spellStart"/>
       <w:r>
         <w:t>org.jabref.gui.actions</w:t>
       </w:r>
+      <w:proofErr w:type="spellEnd"/>
       <w:r>
         <w:t xml:space="preserve"> onde a classe </w:t>
       </w:r>
-      <w:r>
-        <w:rPr>
-          <w:i/>
-          <w:iCs/>
-        </w:rPr>
-        <w:t xml:space="preserve">ActionFactory </w:t>
-      </w:r>
-      <w:r>
-        <w:t xml:space="preserve">é a classe criadora, o produto é a interface </w:t>
-      </w:r>
+      <w:proofErr w:type="spellStart"/>
+      <w:r>
+        <w:rPr>
+          <w:i/>
+          <w:iCs/>
+        </w:rPr>
+        <w:t>ActionFactory</w:t>
+      </w:r>
+      <w:proofErr w:type="spellEnd"/>
+      <w:r>
+        <w:rPr>
+          <w:i/>
+          <w:iCs/>
+        </w:rPr>
+        <w:t xml:space="preserve"> </w:t>
+      </w:r>
+      <w:r>
+        <w:t>é a classe criadora, o produto</w:t>
+      </w:r>
+      <w:r>
+        <w:t xml:space="preserve"> pode ser considerado</w:t>
+      </w:r>
+      <w:r>
+        <w:t xml:space="preserve"> </w:t>
+      </w:r>
+      <w:r>
+        <w:t xml:space="preserve">a </w:t>
+      </w:r>
+      <w:r>
+        <w:t xml:space="preserve">interface </w:t>
+      </w:r>
+      <w:proofErr w:type="spellStart"/>
       <w:r>
         <w:rPr>
           <w:i/>
@@ -295,6 +388,7 @@
         </w:rPr>
         <w:t>Action</w:t>
       </w:r>
+      <w:proofErr w:type="spellEnd"/>
       <w:r>
         <w:rPr>
           <w:i/>
@@ -305,6 +399,7 @@
       <w:r>
         <w:t>(</w:t>
       </w:r>
+      <w:proofErr w:type="spellStart"/>
       <w:r>
         <w:rPr>
           <w:i/>
@@ -312,10 +407,19 @@
         </w:rPr>
         <w:t>org.jabref.gui.actions</w:t>
       </w:r>
+      <w:proofErr w:type="spellEnd"/>
       <w:r>
         <w:t>)</w:t>
       </w:r>
       <w:r>
+        <w:t xml:space="preserve"> visto que esta é comum a todos os objetos criados e os outros parâmetros passados são classes java como o </w:t>
+      </w:r>
+      <w:proofErr w:type="spellStart"/>
+      <w:r>
+        <w:t>command</w:t>
+      </w:r>
+      <w:proofErr w:type="spellEnd"/>
+      <w:r>
         <w:t xml:space="preserve">, aqui a </w:t>
       </w:r>
       <w:r>
@@ -335,13 +439,27 @@
           <w:rFonts w:cstheme="minorHAnsi"/>
           <w:shd w:val="clear" w:color="auto" w:fill="FFFFFF"/>
         </w:rPr>
-        <w:t xml:space="preserve"> fornece uma interface para criar objetos, mas permite que as </w:t>
+        <w:t xml:space="preserve"> fornece uma </w:t>
       </w:r>
       <w:r>
         <w:rPr>
           <w:rFonts w:cstheme="minorHAnsi"/>
           <w:shd w:val="clear" w:color="auto" w:fill="FFFFFF"/>
         </w:rPr>
+        <w:t>interface</w:t>
+      </w:r>
+      <w:r>
+        <w:rPr>
+          <w:rFonts w:cstheme="minorHAnsi"/>
+          <w:shd w:val="clear" w:color="auto" w:fill="FFFFFF"/>
+        </w:rPr>
+        <w:t xml:space="preserve"> para criar objetos, mas permite que as </w:t>
+      </w:r>
+      <w:r>
+        <w:rPr>
+          <w:rFonts w:cstheme="minorHAnsi"/>
+          <w:shd w:val="clear" w:color="auto" w:fill="FFFFFF"/>
+        </w:rPr>
         <w:t>se</w:t>
       </w:r>
       <w:r>
@@ -358,44 +476,10 @@
         <w:t>, no caso</w:t>
       </w:r>
       <w:r>
-        <w:t xml:space="preserve"> as diferentes implementações</w:t>
-      </w:r>
-      <w:r>
         <w:t xml:space="preserve"> </w:t>
       </w:r>
       <w:r>
-        <w:t xml:space="preserve">que utilizam objetos do tipo </w:t>
-      </w:r>
-      <w:r>
-        <w:rPr>
-          <w:i/>
-          <w:iCs/>
-        </w:rPr>
-        <w:t>A</w:t>
-      </w:r>
-      <w:r>
-        <w:rPr>
-          <w:i/>
-          <w:iCs/>
-        </w:rPr>
-        <w:t>ctions</w:t>
-      </w:r>
-      <w:r>
-        <w:rPr>
-          <w:i/>
-          <w:iCs/>
-        </w:rPr>
-        <w:t xml:space="preserve"> </w:t>
-      </w:r>
-      <w:r>
-        <w:t>como botões e menus</w:t>
-      </w:r>
-      <w:r>
-        <w:rPr>
-          <w:i/>
-          <w:iCs/>
-        </w:rPr>
-        <w:t>.</w:t>
+        <w:t xml:space="preserve">podem ser criados menus e botões que podem realizar diversas ações.  </w:t>
       </w:r>
     </w:p>
     <w:p>
@@ -431,10 +515,10 @@
           <w:shd w:val="clear" w:color="auto" w:fill="FFFFFF"/>
         </w:rPr>
         <w:object w:dxaOrig="1845" w:dyaOrig="810" w14:anchorId="19CC5E86">
-          <v:shape id="_x0000_i1025" type="#_x0000_t75" style="width:92.25pt;height:40.5pt" o:ole="">
+          <v:shape id="_x0000_i1026" type="#_x0000_t75" style="width:92.25pt;height:40.5pt" o:ole="">
             <v:imagedata r:id="rId6" o:title=""/>
           </v:shape>
-          <o:OLEObject Type="Embed" ProgID="Package" ShapeID="_x0000_i1025" DrawAspect="Content" ObjectID="_1700243273" r:id="rId7"/>
+          <o:OLEObject Type="Embed" ProgID="Package" ShapeID="_x0000_i1026" DrawAspect="Content" ObjectID="_1700326333" r:id="rId7"/>
         </w:object>
       </w:r>
       <w:r>
@@ -452,10 +536,10 @@
           <w:shd w:val="clear" w:color="auto" w:fill="FFFFFF"/>
         </w:rPr>
         <w:object w:dxaOrig="1125" w:dyaOrig="811" w14:anchorId="6D5BE5F1">
-          <v:shape id="_x0000_i1026" type="#_x0000_t75" style="width:56.25pt;height:40.5pt" o:ole="">
+          <v:shape id="_x0000_i1027" type="#_x0000_t75" style="width:56.25pt;height:40.5pt" o:ole="">
             <v:imagedata r:id="rId8" o:title=""/>
           </v:shape>
-          <o:OLEObject Type="Embed" ProgID="Package" ShapeID="_x0000_i1026" DrawAspect="Content" ObjectID="_1700243274" r:id="rId9"/>
+          <o:OLEObject Type="Embed" ProgID="Package" ShapeID="_x0000_i1027" DrawAspect="Content" ObjectID="_1700326334" r:id="rId9"/>
         </w:object>
       </w:r>
     </w:p>
@@ -473,27 +557,33 @@
       <w:pPr>
         <w:pStyle w:val="Ttulo2"/>
       </w:pPr>
+      <w:proofErr w:type="spellStart"/>
       <w:r>
         <w:t>Singleton</w:t>
       </w:r>
+      <w:proofErr w:type="spellEnd"/>
       <w:r>
         <w:t xml:space="preserve"> </w:t>
       </w:r>
+      <w:proofErr w:type="spellStart"/>
       <w:r>
         <w:t>P</w:t>
       </w:r>
       <w:r>
         <w:t>attern</w:t>
       </w:r>
+      <w:proofErr w:type="spellEnd"/>
       <w:r>
         <w:t xml:space="preserve"> – </w:t>
       </w:r>
+      <w:proofErr w:type="spellStart"/>
       <w:r>
         <w:t>ExternalFileType</w:t>
       </w:r>
       <w:r>
         <w:t>s</w:t>
       </w:r>
+      <w:proofErr w:type="spellEnd"/>
     </w:p>
     <w:p/>
     <w:p>
@@ -503,6 +593,7 @@
       <w:r>
         <w:t xml:space="preserve">Podemos encontrar este </w:t>
       </w:r>
+      <w:proofErr w:type="spellStart"/>
       <w:r>
         <w:rPr>
           <w:i/>
@@ -510,9 +601,11 @@
         </w:rPr>
         <w:t>pattern</w:t>
       </w:r>
+      <w:proofErr w:type="spellEnd"/>
       <w:r>
         <w:t xml:space="preserve"> na classe </w:t>
       </w:r>
+      <w:proofErr w:type="spellStart"/>
       <w:r>
         <w:rPr>
           <w:i/>
@@ -520,9 +613,11 @@
         </w:rPr>
         <w:t>ExternalFileTypes</w:t>
       </w:r>
+      <w:proofErr w:type="spellEnd"/>
       <w:r>
         <w:t xml:space="preserve"> (</w:t>
       </w:r>
+      <w:proofErr w:type="spellStart"/>
       <w:r>
         <w:rPr>
           <w:i/>
@@ -530,9 +625,11 @@
         </w:rPr>
         <w:t>org.jabref.gui.externalfiletype</w:t>
       </w:r>
+      <w:proofErr w:type="spellEnd"/>
       <w:r>
         <w:t xml:space="preserve">), onde o </w:t>
       </w:r>
+      <w:proofErr w:type="spellStart"/>
       <w:r>
         <w:rPr>
           <w:i/>
@@ -540,9 +637,11 @@
         </w:rPr>
         <w:t>singleton</w:t>
       </w:r>
+      <w:proofErr w:type="spellEnd"/>
       <w:r>
         <w:t xml:space="preserve"> é esta mesma classe e o cliente é por exemplo a classe </w:t>
       </w:r>
+      <w:proofErr w:type="spellStart"/>
       <w:r>
         <w:rPr>
           <w:i/>
@@ -550,6 +649,7 @@
         </w:rPr>
         <w:t>JabRefDesktop</w:t>
       </w:r>
+      <w:proofErr w:type="spellEnd"/>
       <w:r>
         <w:rPr>
           <w:i/>
@@ -560,6 +660,7 @@
       <w:r>
         <w:t xml:space="preserve"> (</w:t>
       </w:r>
+      <w:proofErr w:type="spellStart"/>
       <w:r>
         <w:rPr>
           <w:i/>
@@ -567,6 +668,7 @@
         </w:rPr>
         <w:t>org.jabref.gui.desktop</w:t>
       </w:r>
+      <w:proofErr w:type="spellEnd"/>
       <w:r>
         <w:t>)</w:t>
       </w:r>
@@ -576,6 +678,7 @@
       <w:r>
         <w:t xml:space="preserve"> Este </w:t>
       </w:r>
+      <w:proofErr w:type="spellStart"/>
       <w:r>
         <w:rPr>
           <w:i/>
@@ -583,9 +686,11 @@
         </w:rPr>
         <w:t>pattern</w:t>
       </w:r>
+      <w:proofErr w:type="spellEnd"/>
       <w:r>
         <w:t xml:space="preserve"> garante-nos que existe apenas uma instância da classe </w:t>
       </w:r>
+      <w:proofErr w:type="spellStart"/>
       <w:r>
         <w:rPr>
           <w:i/>
@@ -593,6 +698,7 @@
         </w:rPr>
         <w:t>ExternalFileTypes</w:t>
       </w:r>
+      <w:proofErr w:type="spellEnd"/>
       <w:r>
         <w:rPr>
           <w:i/>
@@ -615,18 +721,18 @@
       </w:pPr>
       <w:r>
         <w:object w:dxaOrig="1905" w:dyaOrig="810" w14:anchorId="1EF6952B">
-          <v:shape id="_x0000_i1027" type="#_x0000_t75" style="width:95.25pt;height:40.5pt" o:ole="">
+          <v:shape id="_x0000_i1028" type="#_x0000_t75" style="width:95.25pt;height:40.5pt" o:ole="">
             <v:imagedata r:id="rId10" o:title=""/>
           </v:shape>
-          <o:OLEObject Type="Embed" ProgID="Package" ShapeID="_x0000_i1027" DrawAspect="Content" ObjectID="_1700243275" r:id="rId11"/>
+          <o:OLEObject Type="Embed" ProgID="Package" ShapeID="_x0000_i1028" DrawAspect="Content" ObjectID="_1700326335" r:id="rId11"/>
         </w:object>
       </w:r>
       <w:r>
         <w:object w:dxaOrig="2131" w:dyaOrig="811" w14:anchorId="7CD23B71">
-          <v:shape id="_x0000_i1028" type="#_x0000_t75" style="width:106.5pt;height:40.5pt" o:ole="">
+          <v:shape id="_x0000_i1029" type="#_x0000_t75" style="width:106.5pt;height:40.5pt" o:ole="">
             <v:imagedata r:id="rId12" o:title=""/>
           </v:shape>
-          <o:OLEObject Type="Embed" ProgID="Package" ShapeID="_x0000_i1028" DrawAspect="Content" ObjectID="_1700243276" r:id="rId13"/>
+          <o:OLEObject Type="Embed" ProgID="Package" ShapeID="_x0000_i1029" DrawAspect="Content" ObjectID="_1700326336" r:id="rId13"/>
         </w:object>
       </w:r>
     </w:p>

</xml_diff>